<commit_message>
Using length property and bracket notation (index) on strings
</commit_message>
<xml_diff>
--- a/JavaScript Notes.docx
+++ b/JavaScript Notes.docx
@@ -965,363 +965,553 @@
           <w:sz w:val="24"/>
           <w:szCs w:val="24"/>
         </w:rPr>
-        <w:t xml:space="preserve">There are operators to allow you to do a mathematical operation and an assignment in </w:t>
-      </w:r>
+        <w:t>There are operators to allow you to do a mathematical operation and an assignment in one step; for example: +=, -=, *=, /=</w:t>
+      </w:r>
+    </w:p>
+    <w:p>
+      <w:pPr>
+        <w:numPr>
+          <w:ilvl w:val="0"/>
+          <w:numId w:val="1"/>
+        </w:numPr>
+        <w:spacing w:before="100" w:beforeAutospacing="1" w:after="100" w:afterAutospacing="1" w:line="240" w:lineRule="auto"/>
+        <w:rPr>
+          <w:rFonts w:ascii="Times New Roman" w:eastAsia="Times New Roman" w:hAnsi="Times New Roman" w:cs="Times New Roman"/>
+          <w:sz w:val="24"/>
+          <w:szCs w:val="24"/>
+        </w:rPr>
+      </w:pPr>
+      <w:r>
+        <w:rPr>
+          <w:rFonts w:ascii="Times New Roman" w:eastAsia="Times New Roman" w:hAnsi="Times New Roman" w:cs="Times New Roman"/>
+          <w:sz w:val="24"/>
+          <w:szCs w:val="24"/>
+        </w:rPr>
+        <w:t>A string is enclosed in single (') or double (") quotation marks</w:t>
+      </w:r>
+    </w:p>
+    <w:p>
+      <w:pPr>
+        <w:numPr>
+          <w:ilvl w:val="1"/>
+          <w:numId w:val="1"/>
+        </w:numPr>
+        <w:spacing w:before="100" w:beforeAutospacing="1" w:after="100" w:afterAutospacing="1" w:line="240" w:lineRule="auto"/>
+        <w:rPr>
+          <w:rFonts w:ascii="Times New Roman" w:eastAsia="Times New Roman" w:hAnsi="Times New Roman" w:cs="Times New Roman"/>
+          <w:sz w:val="24"/>
+          <w:szCs w:val="24"/>
+        </w:rPr>
+      </w:pPr>
+      <w:r>
+        <w:rPr>
+          <w:rFonts w:ascii="Times New Roman" w:eastAsia="Times New Roman" w:hAnsi="Times New Roman" w:cs="Times New Roman"/>
+          <w:sz w:val="24"/>
+          <w:szCs w:val="24"/>
+        </w:rPr>
+        <w:t>If a string contains a quotation mark, you have to "escape" it by putting a backslash (\) before the quotes - this indicates that the quote is not the end of the string</w:t>
+      </w:r>
+    </w:p>
+    <w:p>
+      <w:pPr>
+        <w:numPr>
+          <w:ilvl w:val="1"/>
+          <w:numId w:val="1"/>
+        </w:numPr>
+        <w:spacing w:before="100" w:beforeAutospacing="1" w:after="100" w:afterAutospacing="1" w:line="240" w:lineRule="auto"/>
+        <w:rPr>
+          <w:rFonts w:ascii="Times New Roman" w:eastAsia="Times New Roman" w:hAnsi="Times New Roman" w:cs="Times New Roman"/>
+          <w:sz w:val="24"/>
+          <w:szCs w:val="24"/>
+        </w:rPr>
+      </w:pPr>
+      <w:r>
+        <w:rPr>
+          <w:rFonts w:ascii="Times New Roman" w:eastAsia="Times New Roman" w:hAnsi="Times New Roman" w:cs="Times New Roman"/>
+          <w:sz w:val="24"/>
+          <w:szCs w:val="24"/>
+        </w:rPr>
+        <w:t>If single quotes are used for indicating a string, then double quotes can be used inside the string without needing to use backslash</w:t>
+      </w:r>
+    </w:p>
+    <w:p>
+      <w:pPr>
+        <w:numPr>
+          <w:ilvl w:val="1"/>
+          <w:numId w:val="1"/>
+        </w:numPr>
+        <w:spacing w:before="100" w:beforeAutospacing="1" w:after="100" w:afterAutospacing="1" w:line="240" w:lineRule="auto"/>
+        <w:rPr>
+          <w:rFonts w:ascii="Times New Roman" w:eastAsia="Times New Roman" w:hAnsi="Times New Roman" w:cs="Times New Roman"/>
+          <w:sz w:val="24"/>
+          <w:szCs w:val="24"/>
+        </w:rPr>
+      </w:pPr>
+      <w:r>
+        <w:rPr>
+          <w:rFonts w:ascii="Times New Roman" w:eastAsia="Times New Roman" w:hAnsi="Times New Roman" w:cs="Times New Roman"/>
+          <w:sz w:val="24"/>
+          <w:szCs w:val="24"/>
+        </w:rPr>
+        <w:lastRenderedPageBreak/>
+        <w:t>If double quotes are used for indicating a string, then single quotes can be used inside the string without needing to use backslash</w:t>
+      </w:r>
+    </w:p>
+    <w:p>
+      <w:pPr>
+        <w:numPr>
+          <w:ilvl w:val="1"/>
+          <w:numId w:val="1"/>
+        </w:numPr>
+        <w:spacing w:before="100" w:beforeAutospacing="1" w:after="100" w:afterAutospacing="1" w:line="240" w:lineRule="auto"/>
+        <w:rPr>
+          <w:rFonts w:ascii="Times New Roman" w:eastAsia="Times New Roman" w:hAnsi="Times New Roman" w:cs="Times New Roman"/>
+          <w:sz w:val="24"/>
+          <w:szCs w:val="24"/>
+        </w:rPr>
+      </w:pPr>
+      <w:r>
+        <w:rPr>
+          <w:rFonts w:ascii="Times New Roman" w:eastAsia="Times New Roman" w:hAnsi="Times New Roman" w:cs="Times New Roman"/>
+          <w:sz w:val="24"/>
+          <w:szCs w:val="24"/>
+        </w:rPr>
+        <w:t>Backslash (\) can be used to escape other characters as well:</w:t>
+      </w:r>
+    </w:p>
+    <w:p>
+      <w:pPr>
+        <w:numPr>
+          <w:ilvl w:val="2"/>
+          <w:numId w:val="1"/>
+        </w:numPr>
+        <w:spacing w:before="100" w:beforeAutospacing="1" w:after="100" w:afterAutospacing="1" w:line="240" w:lineRule="auto"/>
+        <w:rPr>
+          <w:rFonts w:ascii="Times New Roman" w:eastAsia="Times New Roman" w:hAnsi="Times New Roman" w:cs="Times New Roman"/>
+          <w:sz w:val="24"/>
+          <w:szCs w:val="24"/>
+        </w:rPr>
+      </w:pPr>
+      <w:r>
+        <w:rPr>
+          <w:rFonts w:ascii="Times New Roman" w:eastAsia="Times New Roman" w:hAnsi="Times New Roman" w:cs="Times New Roman"/>
+          <w:sz w:val="24"/>
+          <w:szCs w:val="24"/>
+        </w:rPr>
+        <w:t>\' (single quote)</w:t>
+      </w:r>
+    </w:p>
+    <w:p>
+      <w:pPr>
+        <w:numPr>
+          <w:ilvl w:val="2"/>
+          <w:numId w:val="1"/>
+        </w:numPr>
+        <w:spacing w:before="100" w:beforeAutospacing="1" w:after="100" w:afterAutospacing="1" w:line="240" w:lineRule="auto"/>
+        <w:rPr>
+          <w:rFonts w:ascii="Times New Roman" w:eastAsia="Times New Roman" w:hAnsi="Times New Roman" w:cs="Times New Roman"/>
+          <w:sz w:val="24"/>
+          <w:szCs w:val="24"/>
+        </w:rPr>
+      </w:pPr>
+      <w:r>
+        <w:rPr>
+          <w:rFonts w:ascii="Times New Roman" w:eastAsia="Times New Roman" w:hAnsi="Times New Roman" w:cs="Times New Roman"/>
+          <w:sz w:val="24"/>
+          <w:szCs w:val="24"/>
+        </w:rPr>
+        <w:t>\" (double quote)</w:t>
+      </w:r>
+    </w:p>
+    <w:p>
+      <w:pPr>
+        <w:numPr>
+          <w:ilvl w:val="2"/>
+          <w:numId w:val="1"/>
+        </w:numPr>
+        <w:spacing w:before="100" w:beforeAutospacing="1" w:after="100" w:afterAutospacing="1" w:line="240" w:lineRule="auto"/>
+        <w:rPr>
+          <w:rFonts w:ascii="Times New Roman" w:eastAsia="Times New Roman" w:hAnsi="Times New Roman" w:cs="Times New Roman"/>
+          <w:sz w:val="24"/>
+          <w:szCs w:val="24"/>
+        </w:rPr>
+      </w:pPr>
+      <w:r>
+        <w:rPr>
+          <w:rFonts w:ascii="Times New Roman" w:eastAsia="Times New Roman" w:hAnsi="Times New Roman" w:cs="Times New Roman"/>
+          <w:sz w:val="24"/>
+          <w:szCs w:val="24"/>
+        </w:rPr>
+        <w:t>\\ (backslash)</w:t>
+      </w:r>
+    </w:p>
+    <w:p>
+      <w:pPr>
+        <w:numPr>
+          <w:ilvl w:val="2"/>
+          <w:numId w:val="1"/>
+        </w:numPr>
+        <w:spacing w:before="100" w:beforeAutospacing="1" w:after="100" w:afterAutospacing="1" w:line="240" w:lineRule="auto"/>
+        <w:rPr>
+          <w:rFonts w:ascii="Times New Roman" w:eastAsia="Times New Roman" w:hAnsi="Times New Roman" w:cs="Times New Roman"/>
+          <w:sz w:val="24"/>
+          <w:szCs w:val="24"/>
+        </w:rPr>
+      </w:pPr>
+      <w:r>
+        <w:rPr>
+          <w:rFonts w:ascii="Times New Roman" w:eastAsia="Times New Roman" w:hAnsi="Times New Roman" w:cs="Times New Roman"/>
+          <w:sz w:val="24"/>
+          <w:szCs w:val="24"/>
+        </w:rPr>
+        <w:t>\n (newline)</w:t>
+      </w:r>
+    </w:p>
+    <w:p>
+      <w:pPr>
+        <w:numPr>
+          <w:ilvl w:val="2"/>
+          <w:numId w:val="1"/>
+        </w:numPr>
+        <w:spacing w:before="100" w:beforeAutospacing="1" w:after="100" w:afterAutospacing="1" w:line="240" w:lineRule="auto"/>
+        <w:rPr>
+          <w:rFonts w:ascii="Times New Roman" w:eastAsia="Times New Roman" w:hAnsi="Times New Roman" w:cs="Times New Roman"/>
+          <w:sz w:val="24"/>
+          <w:szCs w:val="24"/>
+        </w:rPr>
+      </w:pPr>
+      <w:r>
+        <w:rPr>
+          <w:rFonts w:ascii="Times New Roman" w:eastAsia="Times New Roman" w:hAnsi="Times New Roman" w:cs="Times New Roman"/>
+          <w:sz w:val="24"/>
+          <w:szCs w:val="24"/>
+        </w:rPr>
+        <w:t>\r (carriage return)</w:t>
+      </w:r>
+    </w:p>
+    <w:p>
+      <w:pPr>
+        <w:numPr>
+          <w:ilvl w:val="2"/>
+          <w:numId w:val="1"/>
+        </w:numPr>
+        <w:spacing w:before="100" w:beforeAutospacing="1" w:after="100" w:afterAutospacing="1" w:line="240" w:lineRule="auto"/>
+        <w:rPr>
+          <w:rFonts w:ascii="Times New Roman" w:eastAsia="Times New Roman" w:hAnsi="Times New Roman" w:cs="Times New Roman"/>
+          <w:sz w:val="24"/>
+          <w:szCs w:val="24"/>
+        </w:rPr>
+      </w:pPr>
+      <w:r>
+        <w:rPr>
+          <w:rFonts w:ascii="Times New Roman" w:eastAsia="Times New Roman" w:hAnsi="Times New Roman" w:cs="Times New Roman"/>
+          <w:sz w:val="24"/>
+          <w:szCs w:val="24"/>
+        </w:rPr>
+        <w:t>\t (tab)</w:t>
+      </w:r>
+    </w:p>
+    <w:p>
+      <w:pPr>
+        <w:numPr>
+          <w:ilvl w:val="2"/>
+          <w:numId w:val="1"/>
+        </w:numPr>
+        <w:spacing w:before="100" w:beforeAutospacing="1" w:after="100" w:afterAutospacing="1" w:line="240" w:lineRule="auto"/>
+        <w:rPr>
+          <w:rFonts w:ascii="Times New Roman" w:eastAsia="Times New Roman" w:hAnsi="Times New Roman" w:cs="Times New Roman"/>
+          <w:sz w:val="24"/>
+          <w:szCs w:val="24"/>
+        </w:rPr>
+      </w:pPr>
+      <w:r>
+        <w:rPr>
+          <w:rFonts w:ascii="Times New Roman" w:eastAsia="Times New Roman" w:hAnsi="Times New Roman" w:cs="Times New Roman"/>
+          <w:sz w:val="24"/>
+          <w:szCs w:val="24"/>
+        </w:rPr>
+        <w:t>\b (backspace)</w:t>
+      </w:r>
+    </w:p>
+    <w:p>
+      <w:pPr>
+        <w:numPr>
+          <w:ilvl w:val="2"/>
+          <w:numId w:val="1"/>
+        </w:numPr>
+        <w:spacing w:before="100" w:beforeAutospacing="1" w:after="100" w:afterAutospacing="1" w:line="240" w:lineRule="auto"/>
+        <w:rPr>
+          <w:rFonts w:ascii="Times New Roman" w:eastAsia="Times New Roman" w:hAnsi="Times New Roman" w:cs="Times New Roman"/>
+          <w:sz w:val="24"/>
+          <w:szCs w:val="24"/>
+        </w:rPr>
+      </w:pPr>
+      <w:r>
+        <w:rPr>
+          <w:rFonts w:ascii="Times New Roman" w:eastAsia="Times New Roman" w:hAnsi="Times New Roman" w:cs="Times New Roman"/>
+          <w:sz w:val="24"/>
+          <w:szCs w:val="24"/>
+        </w:rPr>
+        <w:t>\f (form feed)</w:t>
+      </w:r>
+    </w:p>
+    <w:p>
+      <w:pPr>
+        <w:numPr>
+          <w:ilvl w:val="1"/>
+          <w:numId w:val="1"/>
+        </w:numPr>
+        <w:spacing w:before="100" w:beforeAutospacing="1" w:after="100" w:afterAutospacing="1" w:line="240" w:lineRule="auto"/>
+        <w:rPr>
+          <w:rFonts w:ascii="Times New Roman" w:eastAsia="Times New Roman" w:hAnsi="Times New Roman" w:cs="Times New Roman"/>
+          <w:sz w:val="24"/>
+          <w:szCs w:val="24"/>
+        </w:rPr>
+      </w:pPr>
+      <w:r>
+        <w:rPr>
+          <w:rFonts w:ascii="Times New Roman" w:eastAsia="Times New Roman" w:hAnsi="Times New Roman" w:cs="Times New Roman"/>
+          <w:sz w:val="24"/>
+          <w:szCs w:val="24"/>
+        </w:rPr>
+        <w:t>Strings can be concatenated (or joined) with other strings using the + operator </w:t>
+      </w:r>
+    </w:p>
+    <w:p>
+      <w:pPr>
+        <w:numPr>
+          <w:ilvl w:val="2"/>
+          <w:numId w:val="1"/>
+        </w:numPr>
+        <w:spacing w:before="100" w:beforeAutospacing="1" w:after="100" w:afterAutospacing="1" w:line="240" w:lineRule="auto"/>
+        <w:rPr>
+          <w:rFonts w:ascii="Times New Roman" w:eastAsia="Times New Roman" w:hAnsi="Times New Roman" w:cs="Times New Roman"/>
+          <w:sz w:val="24"/>
+          <w:szCs w:val="24"/>
+        </w:rPr>
+      </w:pPr>
+      <w:r>
+        <w:rPr>
+          <w:rFonts w:ascii="Times New Roman" w:eastAsia="Times New Roman" w:hAnsi="Times New Roman" w:cs="Times New Roman"/>
+          <w:sz w:val="24"/>
+          <w:szCs w:val="24"/>
+        </w:rPr>
+        <w:t>+= can be used to concatenate a string to the end of an existing string </w:t>
+      </w:r>
+    </w:p>
+    <w:p>
+      <w:pPr>
+        <w:numPr>
+          <w:ilvl w:val="1"/>
+          <w:numId w:val="1"/>
+        </w:numPr>
+        <w:spacing w:before="100" w:beforeAutospacing="1" w:after="100" w:afterAutospacing="1" w:line="240" w:lineRule="auto"/>
+        <w:rPr>
+          <w:rFonts w:ascii="Times New Roman" w:eastAsia="Times New Roman" w:hAnsi="Times New Roman" w:cs="Times New Roman"/>
+          <w:sz w:val="24"/>
+          <w:szCs w:val="24"/>
+        </w:rPr>
+      </w:pPr>
+      <w:r>
+        <w:rPr>
+          <w:rFonts w:ascii="Times New Roman" w:eastAsia="Times New Roman" w:hAnsi="Times New Roman" w:cs="Times New Roman"/>
+          <w:sz w:val="24"/>
+          <w:szCs w:val="24"/>
+        </w:rPr>
+        <w:t>.length property can be used to find the length of a string variable or string literal</w:t>
+      </w:r>
+    </w:p>
+    <w:p>
+      <w:pPr>
+        <w:numPr>
+          <w:ilvl w:val="1"/>
+          <w:numId w:val="1"/>
+        </w:numPr>
+        <w:spacing w:before="100" w:beforeAutospacing="1" w:after="100" w:afterAutospacing="1" w:line="240" w:lineRule="auto"/>
+        <w:rPr>
+          <w:rFonts w:ascii="Times New Roman" w:eastAsia="Times New Roman" w:hAnsi="Times New Roman" w:cs="Times New Roman"/>
+          <w:sz w:val="24"/>
+          <w:szCs w:val="24"/>
+        </w:rPr>
+      </w:pPr>
+      <w:r>
+        <w:rPr>
+          <w:rFonts w:ascii="Times New Roman" w:eastAsia="Times New Roman" w:hAnsi="Times New Roman" w:cs="Times New Roman"/>
+          <w:sz w:val="24"/>
+          <w:szCs w:val="24"/>
+        </w:rPr>
+        <w:t>bracket notation can be used to get the character at a specific index within a string</w:t>
+      </w:r>
+    </w:p>
+    <w:p>
+      <w:pPr>
+        <w:numPr>
+          <w:ilvl w:val="2"/>
+          <w:numId w:val="1"/>
+        </w:numPr>
+        <w:spacing w:before="100" w:beforeAutospacing="1" w:after="100" w:afterAutospacing="1" w:line="240" w:lineRule="auto"/>
+        <w:rPr>
+          <w:rFonts w:ascii="Times New Roman" w:eastAsia="Times New Roman" w:hAnsi="Times New Roman" w:cs="Times New Roman"/>
+          <w:sz w:val="24"/>
+          <w:szCs w:val="24"/>
+        </w:rPr>
+      </w:pPr>
+      <w:r>
+        <w:rPr>
+          <w:rFonts w:ascii="Times New Roman" w:eastAsia="Times New Roman" w:hAnsi="Times New Roman" w:cs="Times New Roman"/>
+          <w:sz w:val="24"/>
+          <w:szCs w:val="24"/>
+        </w:rPr>
+        <w:t>First character within a string is at index 0</w:t>
+      </w:r>
+    </w:p>
+    <w:p>
+      <w:pPr>
+        <w:numPr>
+          <w:ilvl w:val="3"/>
+          <w:numId w:val="1"/>
+        </w:numPr>
+        <w:spacing w:before="100" w:beforeAutospacing="1" w:after="100" w:afterAutospacing="1" w:line="240" w:lineRule="auto"/>
+        <w:rPr>
+          <w:rFonts w:ascii="Times New Roman" w:eastAsia="Times New Roman" w:hAnsi="Times New Roman" w:cs="Times New Roman"/>
+          <w:sz w:val="24"/>
+          <w:szCs w:val="24"/>
+        </w:rPr>
+      </w:pPr>
+      <w:r>
+        <w:rPr>
+          <w:rFonts w:ascii="Times New Roman" w:eastAsia="Times New Roman" w:hAnsi="Times New Roman" w:cs="Times New Roman"/>
+          <w:sz w:val="24"/>
+          <w:szCs w:val="24"/>
+        </w:rPr>
+        <w:t>Example: string[0]</w:t>
+      </w:r>
+    </w:p>
+    <w:p>
+      <w:pPr>
+        <w:numPr>
+          <w:ilvl w:val="2"/>
+          <w:numId w:val="1"/>
+        </w:numPr>
+        <w:spacing w:before="100" w:beforeAutospacing="1" w:after="100" w:afterAutospacing="1" w:line="240" w:lineRule="auto"/>
+        <w:rPr>
+          <w:rFonts w:ascii="Times New Roman" w:eastAsia="Times New Roman" w:hAnsi="Times New Roman" w:cs="Times New Roman"/>
+          <w:sz w:val="24"/>
+          <w:szCs w:val="24"/>
+        </w:rPr>
+      </w:pPr>
+      <w:r>
+        <w:rPr>
+          <w:rFonts w:ascii="Times New Roman" w:eastAsia="Times New Roman" w:hAnsi="Times New Roman" w:cs="Times New Roman"/>
+          <w:sz w:val="24"/>
+          <w:szCs w:val="24"/>
+        </w:rPr>
+        <w:t>You can get the last character of a string by subtracting one from the string's length:</w:t>
+      </w:r>
+    </w:p>
+    <w:p>
+      <w:pPr>
+        <w:numPr>
+          <w:ilvl w:val="3"/>
+          <w:numId w:val="1"/>
+        </w:numPr>
+        <w:spacing w:before="100" w:beforeAutospacing="1" w:after="100" w:afterAutospacing="1" w:line="240" w:lineRule="auto"/>
+        <w:rPr>
+          <w:rFonts w:ascii="Times New Roman" w:eastAsia="Times New Roman" w:hAnsi="Times New Roman" w:cs="Times New Roman"/>
+          <w:sz w:val="24"/>
+          <w:szCs w:val="24"/>
+        </w:rPr>
+      </w:pPr>
+      <w:r>
+        <w:rPr>
+          <w:rFonts w:ascii="Times New Roman" w:eastAsia="Times New Roman" w:hAnsi="Times New Roman" w:cs="Times New Roman"/>
+          <w:sz w:val="24"/>
+          <w:szCs w:val="24"/>
+        </w:rPr>
+        <w:t>string[string.length-1]</w:t>
+      </w:r>
+    </w:p>
+    <w:p>
+      <w:pPr>
+        <w:numPr>
+          <w:ilvl w:val="3"/>
+          <w:numId w:val="1"/>
+        </w:numPr>
+        <w:spacing w:before="100" w:beforeAutospacing="1" w:after="100" w:afterAutospacing="1" w:line="240" w:lineRule="auto"/>
+        <w:rPr>
+          <w:rFonts w:ascii="Times New Roman" w:eastAsia="Times New Roman" w:hAnsi="Times New Roman" w:cs="Times New Roman"/>
+          <w:sz w:val="24"/>
+          <w:szCs w:val="24"/>
+        </w:rPr>
+      </w:pPr>
+      <w:r>
+        <w:rPr>
+          <w:rFonts w:ascii="Times New Roman" w:eastAsia="Times New Roman" w:hAnsi="Times New Roman" w:cs="Times New Roman"/>
+          <w:sz w:val="24"/>
+          <w:szCs w:val="24"/>
+        </w:rPr>
+        <w:t>You can also use this notation to find nth character to last</w:t>
+      </w:r>
+    </w:p>
+    <w:p>
+      <w:pPr>
+        <w:numPr>
+          <w:ilvl w:val="4"/>
+          <w:numId w:val="1"/>
+        </w:numPr>
+        <w:spacing w:before="100" w:beforeAutospacing="1" w:after="100" w:afterAutospacing="1" w:line="240" w:lineRule="auto"/>
+        <w:rPr>
+          <w:rFonts w:ascii="Times New Roman" w:eastAsia="Times New Roman" w:hAnsi="Times New Roman" w:cs="Times New Roman"/>
+          <w:sz w:val="24"/>
+          <w:szCs w:val="24"/>
+        </w:rPr>
+      </w:pPr>
+      <w:r>
+        <w:rPr>
+          <w:rFonts w:ascii="Times New Roman" w:eastAsia="Times New Roman" w:hAnsi="Times New Roman" w:cs="Times New Roman"/>
+          <w:sz w:val="24"/>
+          <w:szCs w:val="24"/>
+        </w:rPr>
+        <w:t>Example: 2nd character to last: string[string.length-2]</w:t>
+      </w:r>
+    </w:p>
+    <w:p>
+      <w:pPr>
+        <w:numPr>
+          <w:ilvl w:val="1"/>
+          <w:numId w:val="1"/>
+        </w:numPr>
+        <w:spacing w:before="100" w:beforeAutospacing="1" w:after="100" w:afterAutospacing="1" w:line="240" w:lineRule="auto"/>
+        <w:rPr>
+          <w:rFonts w:ascii="Times New Roman" w:eastAsia="Times New Roman" w:hAnsi="Times New Roman" w:cs="Times New Roman"/>
+          <w:sz w:val="24"/>
+          <w:szCs w:val="24"/>
+        </w:rPr>
+      </w:pPr>
+      <w:r>
+        <w:rPr>
+          <w:rFonts w:ascii="Times New Roman" w:eastAsia="Times New Roman" w:hAnsi="Times New Roman" w:cs="Times New Roman"/>
+          <w:sz w:val="24"/>
+          <w:szCs w:val="24"/>
+        </w:rPr>
+        <w:t>In JavaScript, you cannot change the individual characters of a string variable, but you can replace the entire value of a string variable with another string</w:t>
+      </w:r>
+    </w:p>
+    <w:p>
+      <w:pPr>
+        <w:numPr>
+          <w:ilvl w:val="0"/>
+          <w:numId w:val="1"/>
+        </w:numPr>
+        <w:spacing w:before="100" w:beforeAutospacing="1" w:after="100" w:afterAutospacing="1" w:line="240" w:lineRule="auto"/>
+        <w:rPr>
+          <w:rFonts w:ascii="Times New Roman" w:eastAsia="Times New Roman" w:hAnsi="Times New Roman" w:cs="Times New Roman"/>
+          <w:sz w:val="24"/>
+          <w:szCs w:val="24"/>
+        </w:rPr>
+      </w:pPr>
       <w:bookmarkStart w:id="0" w:name="_GoBack"/>
       <w:bookmarkEnd w:id="0"/>
-      <w:r>
-        <w:rPr>
-          <w:rFonts w:ascii="Times New Roman" w:eastAsia="Times New Roman" w:hAnsi="Times New Roman" w:cs="Times New Roman"/>
-          <w:sz w:val="24"/>
-          <w:szCs w:val="24"/>
-        </w:rPr>
-        <w:t>one step; for example: +=, -=, *=, /=</w:t>
-      </w:r>
-    </w:p>
-    <w:p>
-      <w:pPr>
-        <w:numPr>
-          <w:ilvl w:val="0"/>
-          <w:numId w:val="1"/>
-        </w:numPr>
-        <w:spacing w:before="100" w:beforeAutospacing="1" w:after="100" w:afterAutospacing="1" w:line="240" w:lineRule="auto"/>
-        <w:rPr>
-          <w:rFonts w:ascii="Times New Roman" w:eastAsia="Times New Roman" w:hAnsi="Times New Roman" w:cs="Times New Roman"/>
-          <w:sz w:val="24"/>
-          <w:szCs w:val="24"/>
-        </w:rPr>
-      </w:pPr>
-      <w:r>
-        <w:rPr>
-          <w:rFonts w:ascii="Times New Roman" w:eastAsia="Times New Roman" w:hAnsi="Times New Roman" w:cs="Times New Roman"/>
-          <w:sz w:val="24"/>
-          <w:szCs w:val="24"/>
-        </w:rPr>
-        <w:t>A string is enclosed in single (') or double (") quotation marks</w:t>
-      </w:r>
-    </w:p>
-    <w:p>
-      <w:pPr>
-        <w:numPr>
-          <w:ilvl w:val="1"/>
-          <w:numId w:val="1"/>
-        </w:numPr>
-        <w:spacing w:before="100" w:beforeAutospacing="1" w:after="100" w:afterAutospacing="1" w:line="240" w:lineRule="auto"/>
-        <w:rPr>
-          <w:rFonts w:ascii="Times New Roman" w:eastAsia="Times New Roman" w:hAnsi="Times New Roman" w:cs="Times New Roman"/>
-          <w:sz w:val="24"/>
-          <w:szCs w:val="24"/>
-        </w:rPr>
-      </w:pPr>
-      <w:r>
-        <w:rPr>
-          <w:rFonts w:ascii="Times New Roman" w:eastAsia="Times New Roman" w:hAnsi="Times New Roman" w:cs="Times New Roman"/>
-          <w:sz w:val="24"/>
-          <w:szCs w:val="24"/>
-        </w:rPr>
-        <w:t>If a string contains a quotation mark, you have to "escape" it by putting a backslash (\) before the quotes - this indicates that the quote is not the end of the string</w:t>
-      </w:r>
-    </w:p>
-    <w:p>
-      <w:pPr>
-        <w:numPr>
-          <w:ilvl w:val="1"/>
-          <w:numId w:val="1"/>
-        </w:numPr>
-        <w:spacing w:before="100" w:beforeAutospacing="1" w:after="100" w:afterAutospacing="1" w:line="240" w:lineRule="auto"/>
-        <w:rPr>
-          <w:rFonts w:ascii="Times New Roman" w:eastAsia="Times New Roman" w:hAnsi="Times New Roman" w:cs="Times New Roman"/>
-          <w:sz w:val="24"/>
-          <w:szCs w:val="24"/>
-        </w:rPr>
-      </w:pPr>
-      <w:r>
-        <w:rPr>
-          <w:rFonts w:ascii="Times New Roman" w:eastAsia="Times New Roman" w:hAnsi="Times New Roman" w:cs="Times New Roman"/>
-          <w:sz w:val="24"/>
-          <w:szCs w:val="24"/>
-        </w:rPr>
-        <w:t>If single quotes are used for indicating a string, then double quotes can be used inside the string without needing to use backslash</w:t>
-      </w:r>
-    </w:p>
-    <w:p>
-      <w:pPr>
-        <w:numPr>
-          <w:ilvl w:val="1"/>
-          <w:numId w:val="1"/>
-        </w:numPr>
-        <w:spacing w:before="100" w:beforeAutospacing="1" w:after="100" w:afterAutospacing="1" w:line="240" w:lineRule="auto"/>
-        <w:rPr>
-          <w:rFonts w:ascii="Times New Roman" w:eastAsia="Times New Roman" w:hAnsi="Times New Roman" w:cs="Times New Roman"/>
-          <w:sz w:val="24"/>
-          <w:szCs w:val="24"/>
-        </w:rPr>
-      </w:pPr>
-      <w:r>
-        <w:rPr>
-          <w:rFonts w:ascii="Times New Roman" w:eastAsia="Times New Roman" w:hAnsi="Times New Roman" w:cs="Times New Roman"/>
-          <w:sz w:val="24"/>
-          <w:szCs w:val="24"/>
-        </w:rPr>
-        <w:lastRenderedPageBreak/>
-        <w:t>If double quotes are used for indicating a string, then single quotes can be used inside the string without needing to use backslash</w:t>
-      </w:r>
-    </w:p>
-    <w:p>
-      <w:pPr>
-        <w:numPr>
-          <w:ilvl w:val="1"/>
-          <w:numId w:val="1"/>
-        </w:numPr>
-        <w:spacing w:before="100" w:beforeAutospacing="1" w:after="100" w:afterAutospacing="1" w:line="240" w:lineRule="auto"/>
-        <w:rPr>
-          <w:rFonts w:ascii="Times New Roman" w:eastAsia="Times New Roman" w:hAnsi="Times New Roman" w:cs="Times New Roman"/>
-          <w:sz w:val="24"/>
-          <w:szCs w:val="24"/>
-        </w:rPr>
-      </w:pPr>
-      <w:r>
-        <w:rPr>
-          <w:rFonts w:ascii="Times New Roman" w:eastAsia="Times New Roman" w:hAnsi="Times New Roman" w:cs="Times New Roman"/>
-          <w:sz w:val="24"/>
-          <w:szCs w:val="24"/>
-        </w:rPr>
-        <w:t>Backslash (\) can be used to escape other characters as well:</w:t>
-      </w:r>
-    </w:p>
-    <w:p>
-      <w:pPr>
-        <w:numPr>
-          <w:ilvl w:val="2"/>
-          <w:numId w:val="1"/>
-        </w:numPr>
-        <w:spacing w:before="100" w:beforeAutospacing="1" w:after="100" w:afterAutospacing="1" w:line="240" w:lineRule="auto"/>
-        <w:rPr>
-          <w:rFonts w:ascii="Times New Roman" w:eastAsia="Times New Roman" w:hAnsi="Times New Roman" w:cs="Times New Roman"/>
-          <w:sz w:val="24"/>
-          <w:szCs w:val="24"/>
-        </w:rPr>
-      </w:pPr>
-      <w:r>
-        <w:rPr>
-          <w:rFonts w:ascii="Times New Roman" w:eastAsia="Times New Roman" w:hAnsi="Times New Roman" w:cs="Times New Roman"/>
-          <w:sz w:val="24"/>
-          <w:szCs w:val="24"/>
-        </w:rPr>
-        <w:t>\' (single quote)</w:t>
-      </w:r>
-    </w:p>
-    <w:p>
-      <w:pPr>
-        <w:numPr>
-          <w:ilvl w:val="2"/>
-          <w:numId w:val="1"/>
-        </w:numPr>
-        <w:spacing w:before="100" w:beforeAutospacing="1" w:after="100" w:afterAutospacing="1" w:line="240" w:lineRule="auto"/>
-        <w:rPr>
-          <w:rFonts w:ascii="Times New Roman" w:eastAsia="Times New Roman" w:hAnsi="Times New Roman" w:cs="Times New Roman"/>
-          <w:sz w:val="24"/>
-          <w:szCs w:val="24"/>
-        </w:rPr>
-      </w:pPr>
-      <w:r>
-        <w:rPr>
-          <w:rFonts w:ascii="Times New Roman" w:eastAsia="Times New Roman" w:hAnsi="Times New Roman" w:cs="Times New Roman"/>
-          <w:sz w:val="24"/>
-          <w:szCs w:val="24"/>
-        </w:rPr>
-        <w:t>\" (double quote)</w:t>
-      </w:r>
-    </w:p>
-    <w:p>
-      <w:pPr>
-        <w:numPr>
-          <w:ilvl w:val="2"/>
-          <w:numId w:val="1"/>
-        </w:numPr>
-        <w:spacing w:before="100" w:beforeAutospacing="1" w:after="100" w:afterAutospacing="1" w:line="240" w:lineRule="auto"/>
-        <w:rPr>
-          <w:rFonts w:ascii="Times New Roman" w:eastAsia="Times New Roman" w:hAnsi="Times New Roman" w:cs="Times New Roman"/>
-          <w:sz w:val="24"/>
-          <w:szCs w:val="24"/>
-        </w:rPr>
-      </w:pPr>
-      <w:r>
-        <w:rPr>
-          <w:rFonts w:ascii="Times New Roman" w:eastAsia="Times New Roman" w:hAnsi="Times New Roman" w:cs="Times New Roman"/>
-          <w:sz w:val="24"/>
-          <w:szCs w:val="24"/>
-        </w:rPr>
-        <w:t>\\ (backslash)</w:t>
-      </w:r>
-    </w:p>
-    <w:p>
-      <w:pPr>
-        <w:numPr>
-          <w:ilvl w:val="2"/>
-          <w:numId w:val="1"/>
-        </w:numPr>
-        <w:spacing w:before="100" w:beforeAutospacing="1" w:after="100" w:afterAutospacing="1" w:line="240" w:lineRule="auto"/>
-        <w:rPr>
-          <w:rFonts w:ascii="Times New Roman" w:eastAsia="Times New Roman" w:hAnsi="Times New Roman" w:cs="Times New Roman"/>
-          <w:sz w:val="24"/>
-          <w:szCs w:val="24"/>
-        </w:rPr>
-      </w:pPr>
-      <w:r>
-        <w:rPr>
-          <w:rFonts w:ascii="Times New Roman" w:eastAsia="Times New Roman" w:hAnsi="Times New Roman" w:cs="Times New Roman"/>
-          <w:sz w:val="24"/>
-          <w:szCs w:val="24"/>
-        </w:rPr>
-        <w:t>\n (newline)</w:t>
-      </w:r>
-    </w:p>
-    <w:p>
-      <w:pPr>
-        <w:numPr>
-          <w:ilvl w:val="2"/>
-          <w:numId w:val="1"/>
-        </w:numPr>
-        <w:spacing w:before="100" w:beforeAutospacing="1" w:after="100" w:afterAutospacing="1" w:line="240" w:lineRule="auto"/>
-        <w:rPr>
-          <w:rFonts w:ascii="Times New Roman" w:eastAsia="Times New Roman" w:hAnsi="Times New Roman" w:cs="Times New Roman"/>
-          <w:sz w:val="24"/>
-          <w:szCs w:val="24"/>
-        </w:rPr>
-      </w:pPr>
-      <w:r>
-        <w:rPr>
-          <w:rFonts w:ascii="Times New Roman" w:eastAsia="Times New Roman" w:hAnsi="Times New Roman" w:cs="Times New Roman"/>
-          <w:sz w:val="24"/>
-          <w:szCs w:val="24"/>
-        </w:rPr>
-        <w:t>\r (carriage return)</w:t>
-      </w:r>
-    </w:p>
-    <w:p>
-      <w:pPr>
-        <w:numPr>
-          <w:ilvl w:val="2"/>
-          <w:numId w:val="1"/>
-        </w:numPr>
-        <w:spacing w:before="100" w:beforeAutospacing="1" w:after="100" w:afterAutospacing="1" w:line="240" w:lineRule="auto"/>
-        <w:rPr>
-          <w:rFonts w:ascii="Times New Roman" w:eastAsia="Times New Roman" w:hAnsi="Times New Roman" w:cs="Times New Roman"/>
-          <w:sz w:val="24"/>
-          <w:szCs w:val="24"/>
-        </w:rPr>
-      </w:pPr>
-      <w:r>
-        <w:rPr>
-          <w:rFonts w:ascii="Times New Roman" w:eastAsia="Times New Roman" w:hAnsi="Times New Roman" w:cs="Times New Roman"/>
-          <w:sz w:val="24"/>
-          <w:szCs w:val="24"/>
-        </w:rPr>
-        <w:t>\t (tab)</w:t>
-      </w:r>
-    </w:p>
-    <w:p>
-      <w:pPr>
-        <w:numPr>
-          <w:ilvl w:val="2"/>
-          <w:numId w:val="1"/>
-        </w:numPr>
-        <w:spacing w:before="100" w:beforeAutospacing="1" w:after="100" w:afterAutospacing="1" w:line="240" w:lineRule="auto"/>
-        <w:rPr>
-          <w:rFonts w:ascii="Times New Roman" w:eastAsia="Times New Roman" w:hAnsi="Times New Roman" w:cs="Times New Roman"/>
-          <w:sz w:val="24"/>
-          <w:szCs w:val="24"/>
-        </w:rPr>
-      </w:pPr>
-      <w:r>
-        <w:rPr>
-          <w:rFonts w:ascii="Times New Roman" w:eastAsia="Times New Roman" w:hAnsi="Times New Roman" w:cs="Times New Roman"/>
-          <w:sz w:val="24"/>
-          <w:szCs w:val="24"/>
-        </w:rPr>
-        <w:t>\b (backspace)</w:t>
-      </w:r>
-    </w:p>
-    <w:p>
-      <w:pPr>
-        <w:numPr>
-          <w:ilvl w:val="2"/>
-          <w:numId w:val="1"/>
-        </w:numPr>
-        <w:spacing w:before="100" w:beforeAutospacing="1" w:after="100" w:afterAutospacing="1" w:line="240" w:lineRule="auto"/>
-        <w:rPr>
-          <w:rFonts w:ascii="Times New Roman" w:eastAsia="Times New Roman" w:hAnsi="Times New Roman" w:cs="Times New Roman"/>
-          <w:sz w:val="24"/>
-          <w:szCs w:val="24"/>
-        </w:rPr>
-      </w:pPr>
-      <w:r>
-        <w:rPr>
-          <w:rFonts w:ascii="Times New Roman" w:eastAsia="Times New Roman" w:hAnsi="Times New Roman" w:cs="Times New Roman"/>
-          <w:sz w:val="24"/>
-          <w:szCs w:val="24"/>
-        </w:rPr>
-        <w:t>\f (form feed)</w:t>
-      </w:r>
-    </w:p>
-    <w:p>
-      <w:pPr>
-        <w:numPr>
-          <w:ilvl w:val="1"/>
-          <w:numId w:val="1"/>
-        </w:numPr>
-        <w:spacing w:before="100" w:beforeAutospacing="1" w:after="100" w:afterAutospacing="1" w:line="240" w:lineRule="auto"/>
-        <w:rPr>
-          <w:rFonts w:ascii="Times New Roman" w:eastAsia="Times New Roman" w:hAnsi="Times New Roman" w:cs="Times New Roman"/>
-          <w:sz w:val="24"/>
-          <w:szCs w:val="24"/>
-        </w:rPr>
-      </w:pPr>
-      <w:r>
-        <w:rPr>
-          <w:rFonts w:ascii="Times New Roman" w:eastAsia="Times New Roman" w:hAnsi="Times New Roman" w:cs="Times New Roman"/>
-          <w:sz w:val="24"/>
-          <w:szCs w:val="24"/>
-        </w:rPr>
-        <w:t>Strings can be concatenated (or joined) with other strings using the + operator </w:t>
-      </w:r>
-    </w:p>
-    <w:p>
-      <w:pPr>
-        <w:numPr>
-          <w:ilvl w:val="2"/>
-          <w:numId w:val="1"/>
-        </w:numPr>
-        <w:spacing w:before="100" w:beforeAutospacing="1" w:after="100" w:afterAutospacing="1" w:line="240" w:lineRule="auto"/>
-        <w:rPr>
-          <w:rFonts w:ascii="Times New Roman" w:eastAsia="Times New Roman" w:hAnsi="Times New Roman" w:cs="Times New Roman"/>
-          <w:sz w:val="24"/>
-          <w:szCs w:val="24"/>
-        </w:rPr>
-      </w:pPr>
-      <w:r>
-        <w:rPr>
-          <w:rFonts w:ascii="Times New Roman" w:eastAsia="Times New Roman" w:hAnsi="Times New Roman" w:cs="Times New Roman"/>
-          <w:sz w:val="24"/>
-          <w:szCs w:val="24"/>
-        </w:rPr>
-        <w:t>+= can be used to concatenate a string to the end of an existing string </w:t>
-      </w:r>
-    </w:p>
-    <w:p>
-      <w:pPr>
-        <w:numPr>
-          <w:ilvl w:val="0"/>
-          <w:numId w:val="1"/>
-        </w:numPr>
-        <w:spacing w:before="100" w:beforeAutospacing="1" w:after="100" w:afterAutospacing="1" w:line="240" w:lineRule="auto"/>
-        <w:rPr>
-          <w:rFonts w:ascii="Times New Roman" w:eastAsia="Times New Roman" w:hAnsi="Times New Roman" w:cs="Times New Roman"/>
-          <w:sz w:val="24"/>
-          <w:szCs w:val="24"/>
-        </w:rPr>
-      </w:pPr>
     </w:p>
     <w:p>
       <w:pPr>
@@ -1516,9 +1706,9 @@
     </w:lvl>
   </w:abstractNum>
   <w:abstractNum w:abstractNumId="1" w15:restartNumberingAfterBreak="0">
-    <w:nsid w:val="78104593"/>
+    <w:nsid w:val="5473787D"/>
     <w:multiLevelType w:val="multilevel"/>
-    <w:tmpl w:val="C7FA7958"/>
+    <w:tmpl w:val="6666EFF0"/>
     <w:lvl w:ilvl="0">
       <w:start w:val="1"/>
       <w:numFmt w:val="bullet"/>
@@ -1567,7 +1757,7 @@
         <w:sz w:val="20"/>
       </w:rPr>
     </w:lvl>
-    <w:lvl w:ilvl="3" w:tentative="1">
+    <w:lvl w:ilvl="3">
       <w:start w:val="1"/>
       <w:numFmt w:val="bullet"/>
       <w:lvlText w:val=""/>
@@ -1664,11 +1854,163 @@
       </w:rPr>
     </w:lvl>
   </w:abstractNum>
+  <w:abstractNum w:abstractNumId="2" w15:restartNumberingAfterBreak="0">
+    <w:nsid w:val="78104593"/>
+    <w:multiLevelType w:val="multilevel"/>
+    <w:tmpl w:val="C7FA7958"/>
+    <w:lvl w:ilvl="0">
+      <w:start w:val="1"/>
+      <w:numFmt w:val="bullet"/>
+      <w:lvlText w:val=""/>
+      <w:lvlJc w:val="left"/>
+      <w:pPr>
+        <w:tabs>
+          <w:tab w:val="num" w:pos="720"/>
+        </w:tabs>
+        <w:ind w:left="720" w:hanging="360"/>
+      </w:pPr>
+      <w:rPr>
+        <w:rFonts w:ascii="Symbol" w:hAnsi="Symbol" w:hint="default"/>
+        <w:sz w:val="20"/>
+      </w:rPr>
+    </w:lvl>
+    <w:lvl w:ilvl="1">
+      <w:start w:val="1"/>
+      <w:numFmt w:val="bullet"/>
+      <w:lvlText w:val="o"/>
+      <w:lvlJc w:val="left"/>
+      <w:pPr>
+        <w:tabs>
+          <w:tab w:val="num" w:pos="1440"/>
+        </w:tabs>
+        <w:ind w:left="1440" w:hanging="360"/>
+      </w:pPr>
+      <w:rPr>
+        <w:rFonts w:ascii="Courier New" w:hAnsi="Courier New" w:hint="default"/>
+        <w:sz w:val="20"/>
+      </w:rPr>
+    </w:lvl>
+    <w:lvl w:ilvl="2">
+      <w:start w:val="1"/>
+      <w:numFmt w:val="bullet"/>
+      <w:lvlText w:val=""/>
+      <w:lvlJc w:val="left"/>
+      <w:pPr>
+        <w:tabs>
+          <w:tab w:val="num" w:pos="2160"/>
+        </w:tabs>
+        <w:ind w:left="2160" w:hanging="360"/>
+      </w:pPr>
+      <w:rPr>
+        <w:rFonts w:ascii="Wingdings" w:hAnsi="Wingdings" w:hint="default"/>
+        <w:sz w:val="20"/>
+      </w:rPr>
+    </w:lvl>
+    <w:lvl w:ilvl="3">
+      <w:start w:val="1"/>
+      <w:numFmt w:val="bullet"/>
+      <w:lvlText w:val=""/>
+      <w:lvlJc w:val="left"/>
+      <w:pPr>
+        <w:tabs>
+          <w:tab w:val="num" w:pos="2880"/>
+        </w:tabs>
+        <w:ind w:left="2880" w:hanging="360"/>
+      </w:pPr>
+      <w:rPr>
+        <w:rFonts w:ascii="Wingdings" w:hAnsi="Wingdings" w:hint="default"/>
+        <w:sz w:val="20"/>
+      </w:rPr>
+    </w:lvl>
+    <w:lvl w:ilvl="4">
+      <w:start w:val="1"/>
+      <w:numFmt w:val="bullet"/>
+      <w:lvlText w:val=""/>
+      <w:lvlJc w:val="left"/>
+      <w:pPr>
+        <w:tabs>
+          <w:tab w:val="num" w:pos="3600"/>
+        </w:tabs>
+        <w:ind w:left="3600" w:hanging="360"/>
+      </w:pPr>
+      <w:rPr>
+        <w:rFonts w:ascii="Wingdings" w:hAnsi="Wingdings" w:hint="default"/>
+        <w:sz w:val="20"/>
+      </w:rPr>
+    </w:lvl>
+    <w:lvl w:ilvl="5" w:tentative="1">
+      <w:start w:val="1"/>
+      <w:numFmt w:val="bullet"/>
+      <w:lvlText w:val=""/>
+      <w:lvlJc w:val="left"/>
+      <w:pPr>
+        <w:tabs>
+          <w:tab w:val="num" w:pos="4320"/>
+        </w:tabs>
+        <w:ind w:left="4320" w:hanging="360"/>
+      </w:pPr>
+      <w:rPr>
+        <w:rFonts w:ascii="Wingdings" w:hAnsi="Wingdings" w:hint="default"/>
+        <w:sz w:val="20"/>
+      </w:rPr>
+    </w:lvl>
+    <w:lvl w:ilvl="6" w:tentative="1">
+      <w:start w:val="1"/>
+      <w:numFmt w:val="bullet"/>
+      <w:lvlText w:val=""/>
+      <w:lvlJc w:val="left"/>
+      <w:pPr>
+        <w:tabs>
+          <w:tab w:val="num" w:pos="5040"/>
+        </w:tabs>
+        <w:ind w:left="5040" w:hanging="360"/>
+      </w:pPr>
+      <w:rPr>
+        <w:rFonts w:ascii="Wingdings" w:hAnsi="Wingdings" w:hint="default"/>
+        <w:sz w:val="20"/>
+      </w:rPr>
+    </w:lvl>
+    <w:lvl w:ilvl="7" w:tentative="1">
+      <w:start w:val="1"/>
+      <w:numFmt w:val="bullet"/>
+      <w:lvlText w:val=""/>
+      <w:lvlJc w:val="left"/>
+      <w:pPr>
+        <w:tabs>
+          <w:tab w:val="num" w:pos="5760"/>
+        </w:tabs>
+        <w:ind w:left="5760" w:hanging="360"/>
+      </w:pPr>
+      <w:rPr>
+        <w:rFonts w:ascii="Wingdings" w:hAnsi="Wingdings" w:hint="default"/>
+        <w:sz w:val="20"/>
+      </w:rPr>
+    </w:lvl>
+    <w:lvl w:ilvl="8" w:tentative="1">
+      <w:start w:val="1"/>
+      <w:numFmt w:val="bullet"/>
+      <w:lvlText w:val=""/>
+      <w:lvlJc w:val="left"/>
+      <w:pPr>
+        <w:tabs>
+          <w:tab w:val="num" w:pos="6480"/>
+        </w:tabs>
+        <w:ind w:left="6480" w:hanging="360"/>
+      </w:pPr>
+      <w:rPr>
+        <w:rFonts w:ascii="Wingdings" w:hAnsi="Wingdings" w:hint="default"/>
+        <w:sz w:val="20"/>
+      </w:rPr>
+    </w:lvl>
+  </w:abstractNum>
   <w:num w:numId="1">
-    <w:abstractNumId w:val="1"/>
+    <w:abstractNumId w:val="2"/>
   </w:num>
   <w:num w:numId="2">
     <w:abstractNumId w:val="0"/>
+  </w:num>
+  <w:num w:numId="3">
+    <w:abstractNumId w:val="1"/>
   </w:num>
 </w:numbering>
 </file>

</xml_diff>

<commit_message>
boolean, if statements, and comparisons
</commit_message>
<xml_diff>
--- a/JavaScript Notes.docx
+++ b/JavaScript Notes.docx
@@ -3041,6 +3041,867 @@
           <w:szCs w:val="24"/>
         </w:rPr>
         <w:t>Values can be passed to functions as arguments</w:t>
+      </w:r>
+    </w:p>
+    <w:p>
+      <w:pPr>
+        <w:numPr>
+          <w:ilvl w:val="0"/>
+          <w:numId w:val="1"/>
+        </w:numPr>
+        <w:tabs>
+          <w:tab w:val="clear" w:pos="720"/>
+          <w:tab w:val="num" w:pos="1080"/>
+        </w:tabs>
+        <w:spacing w:before="100" w:beforeAutospacing="1" w:after="100" w:afterAutospacing="1" w:line="240" w:lineRule="auto"/>
+        <w:ind w:left="1080"/>
+        <w:rPr>
+          <w:rFonts w:ascii="Times New Roman" w:eastAsia="Times New Roman" w:hAnsi="Times New Roman" w:cs="Times New Roman"/>
+          <w:sz w:val="24"/>
+          <w:szCs w:val="24"/>
+        </w:rPr>
+      </w:pPr>
+      <w:r>
+        <w:rPr>
+          <w:rFonts w:ascii="Times New Roman" w:eastAsia="Times New Roman" w:hAnsi="Times New Roman" w:cs="Times New Roman"/>
+          <w:sz w:val="24"/>
+          <w:szCs w:val="24"/>
+        </w:rPr>
+        <w:lastRenderedPageBreak/>
+        <w:t xml:space="preserve">Whatever is to the right of the assignment operator is </w:t>
+      </w:r>
+      <w:proofErr w:type="spellStart"/>
+      <w:r>
+        <w:rPr>
+          <w:rFonts w:ascii="Times New Roman" w:eastAsia="Times New Roman" w:hAnsi="Times New Roman" w:cs="Times New Roman"/>
+          <w:sz w:val="24"/>
+          <w:szCs w:val="24"/>
+        </w:rPr>
+        <w:t>equalated</w:t>
+      </w:r>
+      <w:proofErr w:type="spellEnd"/>
+      <w:r>
+        <w:rPr>
+          <w:rFonts w:ascii="Times New Roman" w:eastAsia="Times New Roman" w:hAnsi="Times New Roman" w:cs="Times New Roman"/>
+          <w:sz w:val="24"/>
+          <w:szCs w:val="24"/>
+        </w:rPr>
+        <w:t xml:space="preserve"> first and then assigned to the variable on the left</w:t>
+      </w:r>
+    </w:p>
+    <w:p>
+      <w:pPr>
+        <w:numPr>
+          <w:ilvl w:val="0"/>
+          <w:numId w:val="1"/>
+        </w:numPr>
+        <w:tabs>
+          <w:tab w:val="clear" w:pos="720"/>
+          <w:tab w:val="num" w:pos="1080"/>
+        </w:tabs>
+        <w:spacing w:before="100" w:beforeAutospacing="1" w:after="100" w:afterAutospacing="1" w:line="240" w:lineRule="auto"/>
+        <w:ind w:left="1080"/>
+        <w:rPr>
+          <w:rFonts w:ascii="Times New Roman" w:eastAsia="Times New Roman" w:hAnsi="Times New Roman" w:cs="Times New Roman"/>
+          <w:sz w:val="24"/>
+          <w:szCs w:val="24"/>
+        </w:rPr>
+      </w:pPr>
+      <w:r>
+        <w:rPr>
+          <w:rFonts w:ascii="Times New Roman" w:eastAsia="Times New Roman" w:hAnsi="Times New Roman" w:cs="Times New Roman"/>
+          <w:sz w:val="24"/>
+          <w:szCs w:val="24"/>
+        </w:rPr>
+        <w:t xml:space="preserve">Justin (sent me invite to Slack), Ian (went to </w:t>
+      </w:r>
+      <w:proofErr w:type="spellStart"/>
+      <w:r>
+        <w:rPr>
+          <w:rFonts w:ascii="Times New Roman" w:eastAsia="Times New Roman" w:hAnsi="Times New Roman" w:cs="Times New Roman"/>
+          <w:sz w:val="24"/>
+          <w:szCs w:val="24"/>
+        </w:rPr>
+        <w:t>codecamp</w:t>
+      </w:r>
+      <w:proofErr w:type="spellEnd"/>
+      <w:r>
+        <w:rPr>
+          <w:rFonts w:ascii="Times New Roman" w:eastAsia="Times New Roman" w:hAnsi="Times New Roman" w:cs="Times New Roman"/>
+          <w:sz w:val="24"/>
+          <w:szCs w:val="24"/>
+        </w:rPr>
+        <w:t>) </w:t>
+      </w:r>
+    </w:p>
+    <w:p>
+      <w:pPr>
+        <w:numPr>
+          <w:ilvl w:val="0"/>
+          <w:numId w:val="1"/>
+        </w:numPr>
+        <w:tabs>
+          <w:tab w:val="clear" w:pos="720"/>
+          <w:tab w:val="num" w:pos="1080"/>
+        </w:tabs>
+        <w:spacing w:before="100" w:beforeAutospacing="1" w:after="100" w:afterAutospacing="1" w:line="240" w:lineRule="auto"/>
+        <w:ind w:left="1080"/>
+        <w:rPr>
+          <w:rFonts w:ascii="Times New Roman" w:eastAsia="Times New Roman" w:hAnsi="Times New Roman" w:cs="Times New Roman"/>
+          <w:sz w:val="24"/>
+          <w:szCs w:val="24"/>
+        </w:rPr>
+      </w:pPr>
+      <w:r>
+        <w:rPr>
+          <w:rFonts w:ascii="Times New Roman" w:eastAsia="Times New Roman" w:hAnsi="Times New Roman" w:cs="Times New Roman"/>
+          <w:sz w:val="24"/>
+          <w:szCs w:val="24"/>
+        </w:rPr>
+        <w:t>Queue</w:t>
+      </w:r>
+    </w:p>
+    <w:p>
+      <w:pPr>
+        <w:numPr>
+          <w:ilvl w:val="1"/>
+          <w:numId w:val="1"/>
+        </w:numPr>
+        <w:tabs>
+          <w:tab w:val="clear" w:pos="1440"/>
+          <w:tab w:val="num" w:pos="1800"/>
+        </w:tabs>
+        <w:spacing w:before="100" w:beforeAutospacing="1" w:after="100" w:afterAutospacing="1" w:line="240" w:lineRule="auto"/>
+        <w:ind w:left="1800"/>
+        <w:rPr>
+          <w:rFonts w:ascii="Times New Roman" w:eastAsia="Times New Roman" w:hAnsi="Times New Roman" w:cs="Times New Roman"/>
+          <w:sz w:val="24"/>
+          <w:szCs w:val="24"/>
+        </w:rPr>
+      </w:pPr>
+      <w:r>
+        <w:rPr>
+          <w:rFonts w:ascii="Times New Roman" w:eastAsia="Times New Roman" w:hAnsi="Times New Roman" w:cs="Times New Roman"/>
+          <w:sz w:val="24"/>
+          <w:szCs w:val="24"/>
+        </w:rPr>
+        <w:t>New items are added to the back and new items are added off the front</w:t>
+      </w:r>
+    </w:p>
+    <w:p>
+      <w:pPr>
+        <w:numPr>
+          <w:ilvl w:val="0"/>
+          <w:numId w:val="1"/>
+        </w:numPr>
+        <w:tabs>
+          <w:tab w:val="clear" w:pos="720"/>
+          <w:tab w:val="num" w:pos="1080"/>
+        </w:tabs>
+        <w:spacing w:before="100" w:beforeAutospacing="1" w:after="100" w:afterAutospacing="1" w:line="240" w:lineRule="auto"/>
+        <w:ind w:left="1080"/>
+        <w:rPr>
+          <w:rFonts w:ascii="Times New Roman" w:eastAsia="Times New Roman" w:hAnsi="Times New Roman" w:cs="Times New Roman"/>
+          <w:sz w:val="24"/>
+          <w:szCs w:val="24"/>
+        </w:rPr>
+      </w:pPr>
+      <w:r>
+        <w:rPr>
+          <w:rFonts w:ascii="Times New Roman" w:eastAsia="Times New Roman" w:hAnsi="Times New Roman" w:cs="Times New Roman"/>
+          <w:sz w:val="24"/>
+          <w:szCs w:val="24"/>
+        </w:rPr>
+        <w:t> Boolean data type</w:t>
+      </w:r>
+    </w:p>
+    <w:p>
+      <w:pPr>
+        <w:numPr>
+          <w:ilvl w:val="1"/>
+          <w:numId w:val="1"/>
+        </w:numPr>
+        <w:tabs>
+          <w:tab w:val="clear" w:pos="1440"/>
+          <w:tab w:val="num" w:pos="1800"/>
+        </w:tabs>
+        <w:spacing w:before="100" w:beforeAutospacing="1" w:after="100" w:afterAutospacing="1" w:line="240" w:lineRule="auto"/>
+        <w:ind w:left="1800"/>
+        <w:rPr>
+          <w:rFonts w:ascii="Times New Roman" w:eastAsia="Times New Roman" w:hAnsi="Times New Roman" w:cs="Times New Roman"/>
+          <w:sz w:val="24"/>
+          <w:szCs w:val="24"/>
+        </w:rPr>
+      </w:pPr>
+      <w:r>
+        <w:rPr>
+          <w:rFonts w:ascii="Times New Roman" w:eastAsia="Times New Roman" w:hAnsi="Times New Roman" w:cs="Times New Roman"/>
+          <w:sz w:val="24"/>
+          <w:szCs w:val="24"/>
+        </w:rPr>
+        <w:t>Only two possible values: true or false</w:t>
+      </w:r>
+    </w:p>
+    <w:p>
+      <w:pPr>
+        <w:numPr>
+          <w:ilvl w:val="0"/>
+          <w:numId w:val="1"/>
+        </w:numPr>
+        <w:tabs>
+          <w:tab w:val="clear" w:pos="720"/>
+          <w:tab w:val="num" w:pos="1080"/>
+        </w:tabs>
+        <w:spacing w:before="100" w:beforeAutospacing="1" w:after="100" w:afterAutospacing="1" w:line="240" w:lineRule="auto"/>
+        <w:ind w:left="1080"/>
+        <w:rPr>
+          <w:rFonts w:ascii="Times New Roman" w:eastAsia="Times New Roman" w:hAnsi="Times New Roman" w:cs="Times New Roman"/>
+          <w:sz w:val="24"/>
+          <w:szCs w:val="24"/>
+        </w:rPr>
+      </w:pPr>
+      <w:r>
+        <w:rPr>
+          <w:rFonts w:ascii="Times New Roman" w:eastAsia="Times New Roman" w:hAnsi="Times New Roman" w:cs="Times New Roman"/>
+          <w:sz w:val="24"/>
+          <w:szCs w:val="24"/>
+        </w:rPr>
+        <w:t>If statements can be used with Boolean values to do certain things when something is true and another thing when something is false</w:t>
+      </w:r>
+    </w:p>
+    <w:p>
+      <w:pPr>
+        <w:numPr>
+          <w:ilvl w:val="1"/>
+          <w:numId w:val="1"/>
+        </w:numPr>
+        <w:tabs>
+          <w:tab w:val="clear" w:pos="1440"/>
+          <w:tab w:val="num" w:pos="1800"/>
+        </w:tabs>
+        <w:spacing w:before="100" w:beforeAutospacing="1" w:after="100" w:afterAutospacing="1" w:line="240" w:lineRule="auto"/>
+        <w:ind w:left="1800"/>
+        <w:rPr>
+          <w:rFonts w:ascii="Times New Roman" w:eastAsia="Times New Roman" w:hAnsi="Times New Roman" w:cs="Times New Roman"/>
+          <w:sz w:val="24"/>
+          <w:szCs w:val="24"/>
+        </w:rPr>
+      </w:pPr>
+      <w:r>
+        <w:rPr>
+          <w:rFonts w:ascii="Times New Roman" w:eastAsia="Times New Roman" w:hAnsi="Times New Roman" w:cs="Times New Roman"/>
+          <w:sz w:val="24"/>
+          <w:szCs w:val="24"/>
+        </w:rPr>
+        <w:t>Example: </w:t>
+      </w:r>
+    </w:p>
+    <w:p>
+      <w:pPr>
+        <w:spacing w:after="0" w:line="240" w:lineRule="auto"/>
+        <w:ind w:left="1680"/>
+        <w:rPr>
+          <w:rFonts w:ascii="Times New Roman" w:eastAsia="Times New Roman" w:hAnsi="Times New Roman" w:cs="Times New Roman"/>
+          <w:sz w:val="24"/>
+          <w:szCs w:val="24"/>
+        </w:rPr>
+      </w:pPr>
+      <w:proofErr w:type="gramStart"/>
+      <w:r>
+        <w:rPr>
+          <w:rFonts w:ascii="Times New Roman" w:eastAsia="Times New Roman" w:hAnsi="Times New Roman" w:cs="Times New Roman"/>
+          <w:sz w:val="24"/>
+          <w:szCs w:val="24"/>
+        </w:rPr>
+        <w:t>function</w:t>
+      </w:r>
+      <w:proofErr w:type="gramEnd"/>
+      <w:r>
+        <w:rPr>
+          <w:rFonts w:ascii="Times New Roman" w:eastAsia="Times New Roman" w:hAnsi="Times New Roman" w:cs="Times New Roman"/>
+          <w:sz w:val="24"/>
+          <w:szCs w:val="24"/>
+        </w:rPr>
+        <w:t xml:space="preserve"> test (</w:t>
+      </w:r>
+      <w:proofErr w:type="spellStart"/>
+      <w:r>
+        <w:rPr>
+          <w:rFonts w:ascii="Times New Roman" w:eastAsia="Times New Roman" w:hAnsi="Times New Roman" w:cs="Times New Roman"/>
+          <w:sz w:val="24"/>
+          <w:szCs w:val="24"/>
+        </w:rPr>
+        <w:t>myCondition</w:t>
+      </w:r>
+      <w:proofErr w:type="spellEnd"/>
+      <w:r>
+        <w:rPr>
+          <w:rFonts w:ascii="Times New Roman" w:eastAsia="Times New Roman" w:hAnsi="Times New Roman" w:cs="Times New Roman"/>
+          <w:sz w:val="24"/>
+          <w:szCs w:val="24"/>
+        </w:rPr>
+        <w:t>) {</w:t>
+      </w:r>
+    </w:p>
+    <w:p>
+      <w:pPr>
+        <w:spacing w:after="0" w:line="240" w:lineRule="auto"/>
+        <w:ind w:left="1680"/>
+        <w:rPr>
+          <w:rFonts w:ascii="Times New Roman" w:eastAsia="Times New Roman" w:hAnsi="Times New Roman" w:cs="Times New Roman"/>
+          <w:sz w:val="24"/>
+          <w:szCs w:val="24"/>
+        </w:rPr>
+      </w:pPr>
+    </w:p>
+    <w:p>
+      <w:pPr>
+        <w:spacing w:after="0" w:line="240" w:lineRule="auto"/>
+        <w:ind w:left="1680"/>
+        <w:rPr>
+          <w:rFonts w:ascii="Times New Roman" w:eastAsia="Times New Roman" w:hAnsi="Times New Roman" w:cs="Times New Roman"/>
+          <w:sz w:val="24"/>
+          <w:szCs w:val="24"/>
+        </w:rPr>
+      </w:pPr>
+      <w:r>
+        <w:rPr>
+          <w:rFonts w:ascii="Times New Roman" w:eastAsia="Times New Roman" w:hAnsi="Times New Roman" w:cs="Times New Roman"/>
+          <w:sz w:val="24"/>
+          <w:szCs w:val="24"/>
+        </w:rPr>
+        <w:t>  </w:t>
+      </w:r>
+      <w:proofErr w:type="gramStart"/>
+      <w:r>
+        <w:rPr>
+          <w:rFonts w:ascii="Times New Roman" w:eastAsia="Times New Roman" w:hAnsi="Times New Roman" w:cs="Times New Roman"/>
+          <w:sz w:val="24"/>
+          <w:szCs w:val="24"/>
+        </w:rPr>
+        <w:t>if</w:t>
+      </w:r>
+      <w:proofErr w:type="gramEnd"/>
+      <w:r>
+        <w:rPr>
+          <w:rFonts w:ascii="Times New Roman" w:eastAsia="Times New Roman" w:hAnsi="Times New Roman" w:cs="Times New Roman"/>
+          <w:sz w:val="24"/>
+          <w:szCs w:val="24"/>
+        </w:rPr>
+        <w:t xml:space="preserve"> (</w:t>
+      </w:r>
+      <w:proofErr w:type="spellStart"/>
+      <w:r>
+        <w:rPr>
+          <w:rFonts w:ascii="Times New Roman" w:eastAsia="Times New Roman" w:hAnsi="Times New Roman" w:cs="Times New Roman"/>
+          <w:sz w:val="24"/>
+          <w:szCs w:val="24"/>
+        </w:rPr>
+        <w:t>myCondition</w:t>
+      </w:r>
+      <w:proofErr w:type="spellEnd"/>
+      <w:r>
+        <w:rPr>
+          <w:rFonts w:ascii="Times New Roman" w:eastAsia="Times New Roman" w:hAnsi="Times New Roman" w:cs="Times New Roman"/>
+          <w:sz w:val="24"/>
+          <w:szCs w:val="24"/>
+        </w:rPr>
+        <w:t>) {</w:t>
+      </w:r>
+    </w:p>
+    <w:p>
+      <w:pPr>
+        <w:spacing w:after="0" w:line="240" w:lineRule="auto"/>
+        <w:ind w:left="1680"/>
+        <w:rPr>
+          <w:rFonts w:ascii="Times New Roman" w:eastAsia="Times New Roman" w:hAnsi="Times New Roman" w:cs="Times New Roman"/>
+          <w:sz w:val="24"/>
+          <w:szCs w:val="24"/>
+        </w:rPr>
+      </w:pPr>
+      <w:r>
+        <w:rPr>
+          <w:rFonts w:ascii="Times New Roman" w:eastAsia="Times New Roman" w:hAnsi="Times New Roman" w:cs="Times New Roman"/>
+          <w:sz w:val="24"/>
+          <w:szCs w:val="24"/>
+        </w:rPr>
+        <w:t>     </w:t>
+      </w:r>
+      <w:proofErr w:type="gramStart"/>
+      <w:r>
+        <w:rPr>
+          <w:rFonts w:ascii="Times New Roman" w:eastAsia="Times New Roman" w:hAnsi="Times New Roman" w:cs="Times New Roman"/>
+          <w:sz w:val="24"/>
+          <w:szCs w:val="24"/>
+        </w:rPr>
+        <w:t>return</w:t>
+      </w:r>
+      <w:proofErr w:type="gramEnd"/>
+      <w:r>
+        <w:rPr>
+          <w:rFonts w:ascii="Times New Roman" w:eastAsia="Times New Roman" w:hAnsi="Times New Roman" w:cs="Times New Roman"/>
+          <w:sz w:val="24"/>
+          <w:szCs w:val="24"/>
+        </w:rPr>
+        <w:t xml:space="preserve"> "It was true";</w:t>
+      </w:r>
+    </w:p>
+    <w:p>
+      <w:pPr>
+        <w:spacing w:after="0" w:line="240" w:lineRule="auto"/>
+        <w:ind w:left="1680"/>
+        <w:rPr>
+          <w:rFonts w:ascii="Times New Roman" w:eastAsia="Times New Roman" w:hAnsi="Times New Roman" w:cs="Times New Roman"/>
+          <w:sz w:val="24"/>
+          <w:szCs w:val="24"/>
+        </w:rPr>
+      </w:pPr>
+      <w:r>
+        <w:rPr>
+          <w:rFonts w:ascii="Times New Roman" w:eastAsia="Times New Roman" w:hAnsi="Times New Roman" w:cs="Times New Roman"/>
+          <w:sz w:val="24"/>
+          <w:szCs w:val="24"/>
+        </w:rPr>
+        <w:t>  }</w:t>
+      </w:r>
+    </w:p>
+    <w:p>
+      <w:pPr>
+        <w:spacing w:after="0" w:line="240" w:lineRule="auto"/>
+        <w:ind w:left="1680"/>
+        <w:rPr>
+          <w:rFonts w:ascii="Times New Roman" w:eastAsia="Times New Roman" w:hAnsi="Times New Roman" w:cs="Times New Roman"/>
+          <w:sz w:val="24"/>
+          <w:szCs w:val="24"/>
+        </w:rPr>
+      </w:pPr>
+      <w:r>
+        <w:rPr>
+          <w:rFonts w:ascii="Times New Roman" w:eastAsia="Times New Roman" w:hAnsi="Times New Roman" w:cs="Times New Roman"/>
+          <w:sz w:val="24"/>
+          <w:szCs w:val="24"/>
+        </w:rPr>
+        <w:t>  </w:t>
+      </w:r>
+      <w:proofErr w:type="gramStart"/>
+      <w:r>
+        <w:rPr>
+          <w:rFonts w:ascii="Times New Roman" w:eastAsia="Times New Roman" w:hAnsi="Times New Roman" w:cs="Times New Roman"/>
+          <w:sz w:val="24"/>
+          <w:szCs w:val="24"/>
+        </w:rPr>
+        <w:t>return</w:t>
+      </w:r>
+      <w:proofErr w:type="gramEnd"/>
+      <w:r>
+        <w:rPr>
+          <w:rFonts w:ascii="Times New Roman" w:eastAsia="Times New Roman" w:hAnsi="Times New Roman" w:cs="Times New Roman"/>
+          <w:sz w:val="24"/>
+          <w:szCs w:val="24"/>
+        </w:rPr>
+        <w:t xml:space="preserve"> "It was false";</w:t>
+      </w:r>
+    </w:p>
+    <w:p>
+      <w:pPr>
+        <w:spacing w:after="0" w:line="240" w:lineRule="auto"/>
+        <w:ind w:left="1680"/>
+        <w:rPr>
+          <w:rFonts w:ascii="Times New Roman" w:eastAsia="Times New Roman" w:hAnsi="Times New Roman" w:cs="Times New Roman"/>
+          <w:sz w:val="24"/>
+          <w:szCs w:val="24"/>
+        </w:rPr>
+      </w:pPr>
+      <w:r>
+        <w:rPr>
+          <w:rFonts w:ascii="Times New Roman" w:eastAsia="Times New Roman" w:hAnsi="Times New Roman" w:cs="Times New Roman"/>
+          <w:sz w:val="24"/>
+          <w:szCs w:val="24"/>
+        </w:rPr>
+        <w:t>}</w:t>
+      </w:r>
+    </w:p>
+    <w:p>
+      <w:pPr>
+        <w:numPr>
+          <w:ilvl w:val="0"/>
+          <w:numId w:val="1"/>
+        </w:numPr>
+        <w:tabs>
+          <w:tab w:val="clear" w:pos="720"/>
+          <w:tab w:val="num" w:pos="1080"/>
+        </w:tabs>
+        <w:spacing w:before="100" w:beforeAutospacing="1" w:after="100" w:afterAutospacing="1" w:line="240" w:lineRule="auto"/>
+        <w:ind w:left="1080"/>
+        <w:rPr>
+          <w:rFonts w:ascii="Times New Roman" w:eastAsia="Times New Roman" w:hAnsi="Times New Roman" w:cs="Times New Roman"/>
+          <w:sz w:val="24"/>
+          <w:szCs w:val="24"/>
+        </w:rPr>
+      </w:pPr>
+      <w:r>
+        <w:rPr>
+          <w:rFonts w:ascii="Times New Roman" w:eastAsia="Times New Roman" w:hAnsi="Times New Roman" w:cs="Times New Roman"/>
+          <w:sz w:val="24"/>
+          <w:szCs w:val="24"/>
+        </w:rPr>
+        <w:t>Equality operator (==) compares two values and returns true is they are equivalent and false otherwise</w:t>
+      </w:r>
+    </w:p>
+    <w:p>
+      <w:pPr>
+        <w:numPr>
+          <w:ilvl w:val="1"/>
+          <w:numId w:val="1"/>
+        </w:numPr>
+        <w:tabs>
+          <w:tab w:val="clear" w:pos="1440"/>
+          <w:tab w:val="num" w:pos="1800"/>
+        </w:tabs>
+        <w:spacing w:before="100" w:beforeAutospacing="1" w:after="100" w:afterAutospacing="1" w:line="240" w:lineRule="auto"/>
+        <w:ind w:left="1800"/>
+        <w:rPr>
+          <w:rFonts w:ascii="Times New Roman" w:eastAsia="Times New Roman" w:hAnsi="Times New Roman" w:cs="Times New Roman"/>
+          <w:sz w:val="24"/>
+          <w:szCs w:val="24"/>
+        </w:rPr>
+      </w:pPr>
+      <w:r>
+        <w:rPr>
+          <w:rFonts w:ascii="Times New Roman" w:eastAsia="Times New Roman" w:hAnsi="Times New Roman" w:cs="Times New Roman"/>
+          <w:sz w:val="24"/>
+          <w:szCs w:val="24"/>
+        </w:rPr>
+        <w:t>Equality operator uses type coercion</w:t>
+      </w:r>
+    </w:p>
+    <w:p>
+      <w:pPr>
+        <w:numPr>
+          <w:ilvl w:val="0"/>
+          <w:numId w:val="1"/>
+        </w:numPr>
+        <w:tabs>
+          <w:tab w:val="clear" w:pos="720"/>
+          <w:tab w:val="num" w:pos="1080"/>
+        </w:tabs>
+        <w:spacing w:before="100" w:beforeAutospacing="1" w:after="100" w:afterAutospacing="1" w:line="240" w:lineRule="auto"/>
+        <w:ind w:left="1080"/>
+        <w:rPr>
+          <w:rFonts w:ascii="Times New Roman" w:eastAsia="Times New Roman" w:hAnsi="Times New Roman" w:cs="Times New Roman"/>
+          <w:sz w:val="24"/>
+          <w:szCs w:val="24"/>
+        </w:rPr>
+      </w:pPr>
+      <w:r>
+        <w:rPr>
+          <w:rFonts w:ascii="Times New Roman" w:eastAsia="Times New Roman" w:hAnsi="Times New Roman" w:cs="Times New Roman"/>
+          <w:sz w:val="24"/>
+          <w:szCs w:val="24"/>
+        </w:rPr>
+        <w:t>Type Coercion - When comparing two different data types, JavaScript converts one datatype to the other</w:t>
+      </w:r>
+    </w:p>
+    <w:p>
+      <w:pPr>
+        <w:numPr>
+          <w:ilvl w:val="1"/>
+          <w:numId w:val="1"/>
+        </w:numPr>
+        <w:tabs>
+          <w:tab w:val="clear" w:pos="1440"/>
+          <w:tab w:val="num" w:pos="1800"/>
+        </w:tabs>
+        <w:spacing w:before="100" w:beforeAutospacing="1" w:after="100" w:afterAutospacing="1" w:line="240" w:lineRule="auto"/>
+        <w:ind w:left="1800"/>
+        <w:rPr>
+          <w:rFonts w:ascii="Times New Roman" w:eastAsia="Times New Roman" w:hAnsi="Times New Roman" w:cs="Times New Roman"/>
+          <w:sz w:val="24"/>
+          <w:szCs w:val="24"/>
+        </w:rPr>
+      </w:pPr>
+      <w:r>
+        <w:rPr>
+          <w:rFonts w:ascii="Times New Roman" w:eastAsia="Times New Roman" w:hAnsi="Times New Roman" w:cs="Times New Roman"/>
+          <w:sz w:val="24"/>
+          <w:szCs w:val="24"/>
+        </w:rPr>
+        <w:t>1 == 1 // true</w:t>
+      </w:r>
+    </w:p>
+    <w:p>
+      <w:pPr>
+        <w:numPr>
+          <w:ilvl w:val="1"/>
+          <w:numId w:val="1"/>
+        </w:numPr>
+        <w:tabs>
+          <w:tab w:val="clear" w:pos="1440"/>
+          <w:tab w:val="num" w:pos="1800"/>
+        </w:tabs>
+        <w:spacing w:before="100" w:beforeAutospacing="1" w:after="100" w:afterAutospacing="1" w:line="240" w:lineRule="auto"/>
+        <w:ind w:left="1800"/>
+        <w:rPr>
+          <w:rFonts w:ascii="Times New Roman" w:eastAsia="Times New Roman" w:hAnsi="Times New Roman" w:cs="Times New Roman"/>
+          <w:sz w:val="24"/>
+          <w:szCs w:val="24"/>
+        </w:rPr>
+      </w:pPr>
+      <w:r>
+        <w:rPr>
+          <w:rFonts w:ascii="Times New Roman" w:eastAsia="Times New Roman" w:hAnsi="Times New Roman" w:cs="Times New Roman"/>
+          <w:sz w:val="24"/>
+          <w:szCs w:val="24"/>
+        </w:rPr>
+        <w:t>1 == 2 // false</w:t>
+      </w:r>
+    </w:p>
+    <w:p>
+      <w:pPr>
+        <w:numPr>
+          <w:ilvl w:val="1"/>
+          <w:numId w:val="1"/>
+        </w:numPr>
+        <w:tabs>
+          <w:tab w:val="clear" w:pos="1440"/>
+          <w:tab w:val="num" w:pos="1800"/>
+        </w:tabs>
+        <w:spacing w:before="100" w:beforeAutospacing="1" w:after="100" w:afterAutospacing="1" w:line="240" w:lineRule="auto"/>
+        <w:ind w:left="1800"/>
+        <w:rPr>
+          <w:rFonts w:ascii="Times New Roman" w:eastAsia="Times New Roman" w:hAnsi="Times New Roman" w:cs="Times New Roman"/>
+          <w:sz w:val="24"/>
+          <w:szCs w:val="24"/>
+        </w:rPr>
+      </w:pPr>
+      <w:r>
+        <w:rPr>
+          <w:rFonts w:ascii="Times New Roman" w:eastAsia="Times New Roman" w:hAnsi="Times New Roman" w:cs="Times New Roman"/>
+          <w:sz w:val="24"/>
+          <w:szCs w:val="24"/>
+        </w:rPr>
+        <w:t>1 == '1' // true</w:t>
+      </w:r>
+    </w:p>
+    <w:p>
+      <w:pPr>
+        <w:numPr>
+          <w:ilvl w:val="1"/>
+          <w:numId w:val="1"/>
+        </w:numPr>
+        <w:tabs>
+          <w:tab w:val="clear" w:pos="1440"/>
+          <w:tab w:val="num" w:pos="1800"/>
+        </w:tabs>
+        <w:spacing w:before="100" w:beforeAutospacing="1" w:after="100" w:afterAutospacing="1" w:line="240" w:lineRule="auto"/>
+        <w:ind w:left="1800"/>
+        <w:rPr>
+          <w:rFonts w:ascii="Times New Roman" w:eastAsia="Times New Roman" w:hAnsi="Times New Roman" w:cs="Times New Roman"/>
+          <w:sz w:val="24"/>
+          <w:szCs w:val="24"/>
+        </w:rPr>
+      </w:pPr>
+      <w:r>
+        <w:rPr>
+          <w:rFonts w:ascii="Times New Roman" w:eastAsia="Times New Roman" w:hAnsi="Times New Roman" w:cs="Times New Roman"/>
+          <w:sz w:val="24"/>
+          <w:szCs w:val="24"/>
+        </w:rPr>
+        <w:t>"3" == 3 // true</w:t>
+      </w:r>
+    </w:p>
+    <w:p>
+      <w:pPr>
+        <w:numPr>
+          <w:ilvl w:val="0"/>
+          <w:numId w:val="1"/>
+        </w:numPr>
+        <w:tabs>
+          <w:tab w:val="clear" w:pos="720"/>
+          <w:tab w:val="num" w:pos="1080"/>
+        </w:tabs>
+        <w:spacing w:before="100" w:beforeAutospacing="1" w:after="100" w:afterAutospacing="1" w:line="240" w:lineRule="auto"/>
+        <w:ind w:left="1080"/>
+        <w:rPr>
+          <w:rFonts w:ascii="Times New Roman" w:eastAsia="Times New Roman" w:hAnsi="Times New Roman" w:cs="Times New Roman"/>
+          <w:sz w:val="24"/>
+          <w:szCs w:val="24"/>
+        </w:rPr>
+      </w:pPr>
+      <w:r>
+        <w:rPr>
+          <w:rFonts w:ascii="Times New Roman" w:eastAsia="Times New Roman" w:hAnsi="Times New Roman" w:cs="Times New Roman"/>
+          <w:sz w:val="24"/>
+          <w:szCs w:val="24"/>
+        </w:rPr>
+        <w:t>Strict equality (===) compares two values but does not perform type conversion</w:t>
+      </w:r>
+    </w:p>
+    <w:p>
+      <w:pPr>
+        <w:numPr>
+          <w:ilvl w:val="1"/>
+          <w:numId w:val="1"/>
+        </w:numPr>
+        <w:tabs>
+          <w:tab w:val="clear" w:pos="1440"/>
+          <w:tab w:val="num" w:pos="1800"/>
+        </w:tabs>
+        <w:spacing w:before="100" w:beforeAutospacing="1" w:after="100" w:afterAutospacing="1" w:line="240" w:lineRule="auto"/>
+        <w:ind w:left="1800"/>
+        <w:rPr>
+          <w:rFonts w:ascii="Times New Roman" w:eastAsia="Times New Roman" w:hAnsi="Times New Roman" w:cs="Times New Roman"/>
+          <w:sz w:val="24"/>
+          <w:szCs w:val="24"/>
+        </w:rPr>
+      </w:pPr>
+      <w:r>
+        <w:rPr>
+          <w:rFonts w:ascii="Times New Roman" w:eastAsia="Times New Roman" w:hAnsi="Times New Roman" w:cs="Times New Roman"/>
+          <w:sz w:val="24"/>
+          <w:szCs w:val="24"/>
+        </w:rPr>
+        <w:t> 3 === 3 // true</w:t>
+      </w:r>
+    </w:p>
+    <w:p>
+      <w:pPr>
+        <w:numPr>
+          <w:ilvl w:val="1"/>
+          <w:numId w:val="1"/>
+        </w:numPr>
+        <w:tabs>
+          <w:tab w:val="clear" w:pos="1440"/>
+          <w:tab w:val="num" w:pos="1800"/>
+        </w:tabs>
+        <w:spacing w:before="100" w:beforeAutospacing="1" w:after="100" w:afterAutospacing="1" w:line="240" w:lineRule="auto"/>
+        <w:ind w:left="1800"/>
+        <w:rPr>
+          <w:rFonts w:ascii="Times New Roman" w:eastAsia="Times New Roman" w:hAnsi="Times New Roman" w:cs="Times New Roman"/>
+          <w:sz w:val="24"/>
+          <w:szCs w:val="24"/>
+        </w:rPr>
+      </w:pPr>
+      <w:r>
+        <w:rPr>
+          <w:rFonts w:ascii="Times New Roman" w:eastAsia="Times New Roman" w:hAnsi="Times New Roman" w:cs="Times New Roman"/>
+          <w:sz w:val="24"/>
+          <w:szCs w:val="24"/>
+        </w:rPr>
+        <w:t>3 === '3' // false</w:t>
+      </w:r>
+    </w:p>
+    <w:p>
+      <w:pPr>
+        <w:numPr>
+          <w:ilvl w:val="0"/>
+          <w:numId w:val="1"/>
+        </w:numPr>
+        <w:tabs>
+          <w:tab w:val="clear" w:pos="720"/>
+          <w:tab w:val="num" w:pos="1080"/>
+        </w:tabs>
+        <w:spacing w:before="100" w:beforeAutospacing="1" w:after="100" w:afterAutospacing="1" w:line="240" w:lineRule="auto"/>
+        <w:ind w:left="1080"/>
+        <w:rPr>
+          <w:rFonts w:ascii="Times New Roman" w:eastAsia="Times New Roman" w:hAnsi="Times New Roman" w:cs="Times New Roman"/>
+          <w:sz w:val="24"/>
+          <w:szCs w:val="24"/>
+        </w:rPr>
+      </w:pPr>
+      <w:proofErr w:type="spellStart"/>
+      <w:r>
+        <w:rPr>
+          <w:rFonts w:ascii="Times New Roman" w:eastAsia="Times New Roman" w:hAnsi="Times New Roman" w:cs="Times New Roman"/>
+          <w:i/>
+          <w:iCs/>
+          <w:sz w:val="24"/>
+          <w:szCs w:val="24"/>
+        </w:rPr>
+        <w:t>typeof</w:t>
+      </w:r>
+      <w:proofErr w:type="spellEnd"/>
+      <w:r>
+        <w:rPr>
+          <w:rFonts w:ascii="Times New Roman" w:eastAsia="Times New Roman" w:hAnsi="Times New Roman" w:cs="Times New Roman"/>
+          <w:sz w:val="24"/>
+          <w:szCs w:val="24"/>
+        </w:rPr>
+        <w:t xml:space="preserve"> operator returns the type of a variable or value</w:t>
+      </w:r>
+    </w:p>
+    <w:p>
+      <w:pPr>
+        <w:numPr>
+          <w:ilvl w:val="1"/>
+          <w:numId w:val="1"/>
+        </w:numPr>
+        <w:tabs>
+          <w:tab w:val="clear" w:pos="1440"/>
+          <w:tab w:val="num" w:pos="1800"/>
+        </w:tabs>
+        <w:spacing w:before="100" w:beforeAutospacing="1" w:after="100" w:afterAutospacing="1" w:line="240" w:lineRule="auto"/>
+        <w:ind w:left="1800"/>
+        <w:rPr>
+          <w:rFonts w:ascii="Times New Roman" w:eastAsia="Times New Roman" w:hAnsi="Times New Roman" w:cs="Times New Roman"/>
+          <w:sz w:val="24"/>
+          <w:szCs w:val="24"/>
+        </w:rPr>
+      </w:pPr>
+      <w:proofErr w:type="spellStart"/>
+      <w:r>
+        <w:rPr>
+          <w:rFonts w:ascii="Times New Roman" w:eastAsia="Times New Roman" w:hAnsi="Times New Roman" w:cs="Times New Roman"/>
+          <w:sz w:val="24"/>
+          <w:szCs w:val="24"/>
+        </w:rPr>
+        <w:t>typeof</w:t>
+      </w:r>
+      <w:proofErr w:type="spellEnd"/>
+      <w:r>
+        <w:rPr>
+          <w:rFonts w:ascii="Times New Roman" w:eastAsia="Times New Roman" w:hAnsi="Times New Roman" w:cs="Times New Roman"/>
+          <w:sz w:val="24"/>
+          <w:szCs w:val="24"/>
+        </w:rPr>
+        <w:t xml:space="preserve"> 3 // returns 'number'</w:t>
+      </w:r>
+    </w:p>
+    <w:p>
+      <w:pPr>
+        <w:numPr>
+          <w:ilvl w:val="1"/>
+          <w:numId w:val="1"/>
+        </w:numPr>
+        <w:tabs>
+          <w:tab w:val="clear" w:pos="1440"/>
+          <w:tab w:val="num" w:pos="1800"/>
+        </w:tabs>
+        <w:spacing w:before="100" w:beforeAutospacing="1" w:after="100" w:afterAutospacing="1" w:line="240" w:lineRule="auto"/>
+        <w:ind w:left="1800"/>
+        <w:rPr>
+          <w:rFonts w:ascii="Times New Roman" w:eastAsia="Times New Roman" w:hAnsi="Times New Roman" w:cs="Times New Roman"/>
+          <w:sz w:val="24"/>
+          <w:szCs w:val="24"/>
+        </w:rPr>
+      </w:pPr>
+      <w:proofErr w:type="spellStart"/>
+      <w:r>
+        <w:rPr>
+          <w:rFonts w:ascii="Times New Roman" w:eastAsia="Times New Roman" w:hAnsi="Times New Roman" w:cs="Times New Roman"/>
+          <w:sz w:val="24"/>
+          <w:szCs w:val="24"/>
+        </w:rPr>
+        <w:t>typeof</w:t>
+      </w:r>
+      <w:proofErr w:type="spellEnd"/>
+      <w:r>
+        <w:rPr>
+          <w:rFonts w:ascii="Times New Roman" w:eastAsia="Times New Roman" w:hAnsi="Times New Roman" w:cs="Times New Roman"/>
+          <w:sz w:val="24"/>
+          <w:szCs w:val="24"/>
+        </w:rPr>
+        <w:t xml:space="preserve"> '3' // returns 'string'</w:t>
       </w:r>
     </w:p>
     <w:p>
@@ -3550,9 +4411,9 @@
     </w:lvl>
   </w:abstractNum>
   <w:abstractNum w:abstractNumId="3" w15:restartNumberingAfterBreak="0">
-    <w:nsid w:val="64EF6D62"/>
+    <w:nsid w:val="58EF002E"/>
     <w:multiLevelType w:val="multilevel"/>
-    <w:tmpl w:val="22B046D6"/>
+    <w:tmpl w:val="27204296"/>
     <w:lvl w:ilvl="0">
       <w:start w:val="1"/>
       <w:numFmt w:val="bullet"/>
@@ -3699,9 +4560,9 @@
     </w:lvl>
   </w:abstractNum>
   <w:abstractNum w:abstractNumId="4" w15:restartNumberingAfterBreak="0">
-    <w:nsid w:val="78104593"/>
+    <w:nsid w:val="64EF6D62"/>
     <w:multiLevelType w:val="multilevel"/>
-    <w:tmpl w:val="C7FA7958"/>
+    <w:tmpl w:val="22B046D6"/>
     <w:lvl w:ilvl="0">
       <w:start w:val="1"/>
       <w:numFmt w:val="bullet"/>
@@ -3734,6 +4595,155 @@
         <w:sz w:val="20"/>
       </w:rPr>
     </w:lvl>
+    <w:lvl w:ilvl="2" w:tentative="1">
+      <w:start w:val="1"/>
+      <w:numFmt w:val="bullet"/>
+      <w:lvlText w:val=""/>
+      <w:lvlJc w:val="left"/>
+      <w:pPr>
+        <w:tabs>
+          <w:tab w:val="num" w:pos="2160"/>
+        </w:tabs>
+        <w:ind w:left="2160" w:hanging="360"/>
+      </w:pPr>
+      <w:rPr>
+        <w:rFonts w:ascii="Wingdings" w:hAnsi="Wingdings" w:hint="default"/>
+        <w:sz w:val="20"/>
+      </w:rPr>
+    </w:lvl>
+    <w:lvl w:ilvl="3" w:tentative="1">
+      <w:start w:val="1"/>
+      <w:numFmt w:val="bullet"/>
+      <w:lvlText w:val=""/>
+      <w:lvlJc w:val="left"/>
+      <w:pPr>
+        <w:tabs>
+          <w:tab w:val="num" w:pos="2880"/>
+        </w:tabs>
+        <w:ind w:left="2880" w:hanging="360"/>
+      </w:pPr>
+      <w:rPr>
+        <w:rFonts w:ascii="Wingdings" w:hAnsi="Wingdings" w:hint="default"/>
+        <w:sz w:val="20"/>
+      </w:rPr>
+    </w:lvl>
+    <w:lvl w:ilvl="4" w:tentative="1">
+      <w:start w:val="1"/>
+      <w:numFmt w:val="bullet"/>
+      <w:lvlText w:val=""/>
+      <w:lvlJc w:val="left"/>
+      <w:pPr>
+        <w:tabs>
+          <w:tab w:val="num" w:pos="3600"/>
+        </w:tabs>
+        <w:ind w:left="3600" w:hanging="360"/>
+      </w:pPr>
+      <w:rPr>
+        <w:rFonts w:ascii="Wingdings" w:hAnsi="Wingdings" w:hint="default"/>
+        <w:sz w:val="20"/>
+      </w:rPr>
+    </w:lvl>
+    <w:lvl w:ilvl="5" w:tentative="1">
+      <w:start w:val="1"/>
+      <w:numFmt w:val="bullet"/>
+      <w:lvlText w:val=""/>
+      <w:lvlJc w:val="left"/>
+      <w:pPr>
+        <w:tabs>
+          <w:tab w:val="num" w:pos="4320"/>
+        </w:tabs>
+        <w:ind w:left="4320" w:hanging="360"/>
+      </w:pPr>
+      <w:rPr>
+        <w:rFonts w:ascii="Wingdings" w:hAnsi="Wingdings" w:hint="default"/>
+        <w:sz w:val="20"/>
+      </w:rPr>
+    </w:lvl>
+    <w:lvl w:ilvl="6" w:tentative="1">
+      <w:start w:val="1"/>
+      <w:numFmt w:val="bullet"/>
+      <w:lvlText w:val=""/>
+      <w:lvlJc w:val="left"/>
+      <w:pPr>
+        <w:tabs>
+          <w:tab w:val="num" w:pos="5040"/>
+        </w:tabs>
+        <w:ind w:left="5040" w:hanging="360"/>
+      </w:pPr>
+      <w:rPr>
+        <w:rFonts w:ascii="Wingdings" w:hAnsi="Wingdings" w:hint="default"/>
+        <w:sz w:val="20"/>
+      </w:rPr>
+    </w:lvl>
+    <w:lvl w:ilvl="7" w:tentative="1">
+      <w:start w:val="1"/>
+      <w:numFmt w:val="bullet"/>
+      <w:lvlText w:val=""/>
+      <w:lvlJc w:val="left"/>
+      <w:pPr>
+        <w:tabs>
+          <w:tab w:val="num" w:pos="5760"/>
+        </w:tabs>
+        <w:ind w:left="5760" w:hanging="360"/>
+      </w:pPr>
+      <w:rPr>
+        <w:rFonts w:ascii="Wingdings" w:hAnsi="Wingdings" w:hint="default"/>
+        <w:sz w:val="20"/>
+      </w:rPr>
+    </w:lvl>
+    <w:lvl w:ilvl="8" w:tentative="1">
+      <w:start w:val="1"/>
+      <w:numFmt w:val="bullet"/>
+      <w:lvlText w:val=""/>
+      <w:lvlJc w:val="left"/>
+      <w:pPr>
+        <w:tabs>
+          <w:tab w:val="num" w:pos="6480"/>
+        </w:tabs>
+        <w:ind w:left="6480" w:hanging="360"/>
+      </w:pPr>
+      <w:rPr>
+        <w:rFonts w:ascii="Wingdings" w:hAnsi="Wingdings" w:hint="default"/>
+        <w:sz w:val="20"/>
+      </w:rPr>
+    </w:lvl>
+  </w:abstractNum>
+  <w:abstractNum w:abstractNumId="5" w15:restartNumberingAfterBreak="0">
+    <w:nsid w:val="78104593"/>
+    <w:multiLevelType w:val="multilevel"/>
+    <w:tmpl w:val="C7FA7958"/>
+    <w:lvl w:ilvl="0">
+      <w:start w:val="1"/>
+      <w:numFmt w:val="bullet"/>
+      <w:lvlText w:val=""/>
+      <w:lvlJc w:val="left"/>
+      <w:pPr>
+        <w:tabs>
+          <w:tab w:val="num" w:pos="720"/>
+        </w:tabs>
+        <w:ind w:left="720" w:hanging="360"/>
+      </w:pPr>
+      <w:rPr>
+        <w:rFonts w:ascii="Symbol" w:hAnsi="Symbol" w:hint="default"/>
+        <w:sz w:val="20"/>
+      </w:rPr>
+    </w:lvl>
+    <w:lvl w:ilvl="1">
+      <w:start w:val="1"/>
+      <w:numFmt w:val="bullet"/>
+      <w:lvlText w:val="o"/>
+      <w:lvlJc w:val="left"/>
+      <w:pPr>
+        <w:tabs>
+          <w:tab w:val="num" w:pos="1440"/>
+        </w:tabs>
+        <w:ind w:left="1440" w:hanging="360"/>
+      </w:pPr>
+      <w:rPr>
+        <w:rFonts w:ascii="Courier New" w:hAnsi="Courier New" w:hint="default"/>
+        <w:sz w:val="20"/>
+      </w:rPr>
+    </w:lvl>
     <w:lvl w:ilvl="2">
       <w:start w:val="1"/>
       <w:numFmt w:val="bullet"/>
@@ -3848,7 +4858,7 @@
     </w:lvl>
   </w:abstractNum>
   <w:num w:numId="1">
-    <w:abstractNumId w:val="4"/>
+    <w:abstractNumId w:val="5"/>
   </w:num>
   <w:num w:numId="2">
     <w:abstractNumId w:val="0"/>
@@ -3860,6 +4870,9 @@
     <w:abstractNumId w:val="1"/>
   </w:num>
   <w:num w:numId="5">
+    <w:abstractNumId w:val="4"/>
+  </w:num>
+  <w:num w:numId="6">
     <w:abstractNumId w:val="3"/>
   </w:num>
 </w:numbering>

</xml_diff>